<commit_message>
feat: update daftar table
</commit_message>
<xml_diff>
--- a/Project Progress 2/Document/TUGAS KELOMPOK 7 PROGRESS 2 - APLIKASI PEMINJAMAN DAN PENGEMBALIAN BUKU - MUHAMAD AKBAR FADILAH.docx
+++ b/Project Progress 2/Document/TUGAS KELOMPOK 7 PROGRESS 2 - APLIKASI PEMINJAMAN DAN PENGEMBALIAN BUKU - MUHAMAD AKBAR FADILAH.docx
@@ -1065,7 +1065,7 @@
           <w:szCs w:val="28"/>
         </w:rPr>
       </w:pPr>
-      <w:bookmarkStart w:id="0" w:name="_Toc185503627"/>
+      <w:bookmarkStart w:id="0" w:name="_Toc186906081"/>
       <w:r>
         <w:rPr>
           <w:b/>
@@ -1086,7 +1086,13 @@
           <w:tab w:val="right" w:leader="dot" w:pos="9016"/>
         </w:tabs>
         <w:rPr>
+          <w:rFonts w:eastAsiaTheme="minorEastAsia"/>
           <w:noProof/>
+          <w:kern w:val="2"/>
+          <w:sz w:val="24"/>
+          <w:szCs w:val="24"/>
+          <w:lang w:eastAsia="en-ID"/>
+          <w14:ligatures w14:val="standardContextual"/>
         </w:rPr>
       </w:pPr>
       <w:r>
@@ -1098,7 +1104,7 @@
       <w:r>
         <w:fldChar w:fldCharType="separate"/>
       </w:r>
-      <w:hyperlink w:anchor="_Toc185503627" w:history="1">
+      <w:hyperlink w:anchor="_Toc186906081" w:history="1">
         <w:r>
           <w:rPr>
             <w:rStyle w:val="Hyperlink"/>
@@ -1127,7 +1133,7 @@
             <w:noProof/>
             <w:webHidden/>
           </w:rPr>
-          <w:instrText xml:space="preserve"> PAGEREF _Toc185503627 \h </w:instrText>
+          <w:instrText xml:space="preserve"> PAGEREF _Toc186906081 \h </w:instrText>
         </w:r>
         <w:r>
           <w:rPr>
@@ -1165,10 +1171,16 @@
           <w:tab w:val="right" w:leader="dot" w:pos="9016"/>
         </w:tabs>
         <w:rPr>
+          <w:rFonts w:eastAsiaTheme="minorEastAsia"/>
           <w:noProof/>
-        </w:rPr>
-      </w:pPr>
-      <w:hyperlink w:anchor="_Toc185503628" w:history="1">
+          <w:kern w:val="2"/>
+          <w:sz w:val="24"/>
+          <w:szCs w:val="24"/>
+          <w:lang w:eastAsia="en-ID"/>
+          <w14:ligatures w14:val="standardContextual"/>
+        </w:rPr>
+      </w:pPr>
+      <w:hyperlink w:anchor="_Toc186906082" w:history="1">
         <w:r>
           <w:rPr>
             <w:rStyle w:val="Hyperlink"/>
@@ -1197,7 +1209,7 @@
             <w:noProof/>
             <w:webHidden/>
           </w:rPr>
-          <w:instrText xml:space="preserve"> PAGEREF _Toc185503628 \h </w:instrText>
+          <w:instrText xml:space="preserve"> PAGEREF _Toc186906082 \h </w:instrText>
         </w:r>
         <w:r>
           <w:rPr>
@@ -1236,10 +1248,16 @@
           <w:tab w:val="right" w:leader="dot" w:pos="9016"/>
         </w:tabs>
         <w:rPr>
+          <w:rFonts w:eastAsiaTheme="minorEastAsia"/>
           <w:noProof/>
-        </w:rPr>
-      </w:pPr>
-      <w:hyperlink w:anchor="_Toc185503629" w:history="1">
+          <w:kern w:val="2"/>
+          <w:sz w:val="24"/>
+          <w:szCs w:val="24"/>
+          <w:lang w:eastAsia="en-ID"/>
+          <w14:ligatures w14:val="standardContextual"/>
+        </w:rPr>
+      </w:pPr>
+      <w:hyperlink w:anchor="_Toc186906083" w:history="1">
         <w:r>
           <w:rPr>
             <w:rStyle w:val="Hyperlink"/>
@@ -1251,7 +1269,13 @@
         </w:r>
         <w:r>
           <w:rPr>
+            <w:rFonts w:eastAsiaTheme="minorEastAsia"/>
             <w:noProof/>
+            <w:kern w:val="2"/>
+            <w:sz w:val="24"/>
+            <w:szCs w:val="24"/>
+            <w:lang w:eastAsia="en-ID"/>
+            <w14:ligatures w14:val="standardContextual"/>
           </w:rPr>
           <w:tab/>
         </w:r>
@@ -1283,7 +1307,7 @@
             <w:noProof/>
             <w:webHidden/>
           </w:rPr>
-          <w:instrText xml:space="preserve"> PAGEREF _Toc185503629 \h </w:instrText>
+          <w:instrText xml:space="preserve"> PAGEREF _Toc186906083 \h </w:instrText>
         </w:r>
         <w:r>
           <w:rPr>
@@ -1322,10 +1346,16 @@
           <w:tab w:val="right" w:leader="dot" w:pos="9016"/>
         </w:tabs>
         <w:rPr>
+          <w:rFonts w:eastAsiaTheme="minorEastAsia"/>
           <w:noProof/>
-        </w:rPr>
-      </w:pPr>
-      <w:hyperlink w:anchor="_Toc185503630" w:history="1">
+          <w:kern w:val="2"/>
+          <w:sz w:val="24"/>
+          <w:szCs w:val="24"/>
+          <w:lang w:eastAsia="en-ID"/>
+          <w14:ligatures w14:val="standardContextual"/>
+        </w:rPr>
+      </w:pPr>
+      <w:hyperlink w:anchor="_Toc186906084" w:history="1">
         <w:r>
           <w:rPr>
             <w:rStyle w:val="Hyperlink"/>
@@ -1337,7 +1367,13 @@
         </w:r>
         <w:r>
           <w:rPr>
+            <w:rFonts w:eastAsiaTheme="minorEastAsia"/>
             <w:noProof/>
+            <w:kern w:val="2"/>
+            <w:sz w:val="24"/>
+            <w:szCs w:val="24"/>
+            <w:lang w:eastAsia="en-ID"/>
+            <w14:ligatures w14:val="standardContextual"/>
           </w:rPr>
           <w:tab/>
         </w:r>
@@ -1369,7 +1405,7 @@
             <w:noProof/>
             <w:webHidden/>
           </w:rPr>
-          <w:instrText xml:space="preserve"> PAGEREF _Toc185503630 \h </w:instrText>
+          <w:instrText xml:space="preserve"> PAGEREF _Toc186906084 \h </w:instrText>
         </w:r>
         <w:r>
           <w:rPr>
@@ -1408,10 +1444,16 @@
           <w:tab w:val="right" w:leader="dot" w:pos="9016"/>
         </w:tabs>
         <w:rPr>
+          <w:rFonts w:eastAsiaTheme="minorEastAsia"/>
           <w:noProof/>
-        </w:rPr>
-      </w:pPr>
-      <w:hyperlink w:anchor="_Toc185503631" w:history="1">
+          <w:kern w:val="2"/>
+          <w:sz w:val="24"/>
+          <w:szCs w:val="24"/>
+          <w:lang w:eastAsia="en-ID"/>
+          <w14:ligatures w14:val="standardContextual"/>
+        </w:rPr>
+      </w:pPr>
+      <w:hyperlink w:anchor="_Toc186906085" w:history="1">
         <w:r>
           <w:rPr>
             <w:rStyle w:val="Hyperlink"/>
@@ -1423,7 +1465,13 @@
         </w:r>
         <w:r>
           <w:rPr>
+            <w:rFonts w:eastAsiaTheme="minorEastAsia"/>
             <w:noProof/>
+            <w:kern w:val="2"/>
+            <w:sz w:val="24"/>
+            <w:szCs w:val="24"/>
+            <w:lang w:eastAsia="en-ID"/>
+            <w14:ligatures w14:val="standardContextual"/>
           </w:rPr>
           <w:tab/>
         </w:r>
@@ -1455,7 +1503,7 @@
             <w:noProof/>
             <w:webHidden/>
           </w:rPr>
-          <w:instrText xml:space="preserve"> PAGEREF _Toc185503631 \h </w:instrText>
+          <w:instrText xml:space="preserve"> PAGEREF _Toc186906085 \h </w:instrText>
         </w:r>
         <w:r>
           <w:rPr>
@@ -1494,10 +1542,16 @@
           <w:tab w:val="right" w:leader="dot" w:pos="9016"/>
         </w:tabs>
         <w:rPr>
+          <w:rFonts w:eastAsiaTheme="minorEastAsia"/>
           <w:noProof/>
-        </w:rPr>
-      </w:pPr>
-      <w:hyperlink w:anchor="_Toc185503632" w:history="1">
+          <w:kern w:val="2"/>
+          <w:sz w:val="24"/>
+          <w:szCs w:val="24"/>
+          <w:lang w:eastAsia="en-ID"/>
+          <w14:ligatures w14:val="standardContextual"/>
+        </w:rPr>
+      </w:pPr>
+      <w:hyperlink w:anchor="_Toc186906086" w:history="1">
         <w:r>
           <w:rPr>
             <w:rStyle w:val="Hyperlink"/>
@@ -1509,7 +1563,13 @@
         </w:r>
         <w:r>
           <w:rPr>
+            <w:rFonts w:eastAsiaTheme="minorEastAsia"/>
             <w:noProof/>
+            <w:kern w:val="2"/>
+            <w:sz w:val="24"/>
+            <w:szCs w:val="24"/>
+            <w:lang w:eastAsia="en-ID"/>
+            <w14:ligatures w14:val="standardContextual"/>
           </w:rPr>
           <w:tab/>
         </w:r>
@@ -1541,7 +1601,7 @@
             <w:noProof/>
             <w:webHidden/>
           </w:rPr>
-          <w:instrText xml:space="preserve"> PAGEREF _Toc185503632 \h </w:instrText>
+          <w:instrText xml:space="preserve"> PAGEREF _Toc186906086 \h </w:instrText>
         </w:r>
         <w:r>
           <w:rPr>
@@ -1580,10 +1640,16 @@
           <w:tab w:val="right" w:leader="dot" w:pos="9016"/>
         </w:tabs>
         <w:rPr>
+          <w:rFonts w:eastAsiaTheme="minorEastAsia"/>
           <w:noProof/>
-        </w:rPr>
-      </w:pPr>
-      <w:hyperlink w:anchor="_Toc185503633" w:history="1">
+          <w:kern w:val="2"/>
+          <w:sz w:val="24"/>
+          <w:szCs w:val="24"/>
+          <w:lang w:eastAsia="en-ID"/>
+          <w14:ligatures w14:val="standardContextual"/>
+        </w:rPr>
+      </w:pPr>
+      <w:hyperlink w:anchor="_Toc186906087" w:history="1">
         <w:r>
           <w:rPr>
             <w:rStyle w:val="Hyperlink"/>
@@ -1595,7 +1661,13 @@
         </w:r>
         <w:r>
           <w:rPr>
+            <w:rFonts w:eastAsiaTheme="minorEastAsia"/>
             <w:noProof/>
+            <w:kern w:val="2"/>
+            <w:sz w:val="24"/>
+            <w:szCs w:val="24"/>
+            <w:lang w:eastAsia="en-ID"/>
+            <w14:ligatures w14:val="standardContextual"/>
           </w:rPr>
           <w:tab/>
         </w:r>
@@ -1627,7 +1699,7 @@
             <w:noProof/>
             <w:webHidden/>
           </w:rPr>
-          <w:instrText xml:space="preserve"> PAGEREF _Toc185503633 \h </w:instrText>
+          <w:instrText xml:space="preserve"> PAGEREF _Toc186906087 \h </w:instrText>
         </w:r>
         <w:r>
           <w:rPr>
@@ -1665,10 +1737,16 @@
           <w:tab w:val="right" w:leader="dot" w:pos="9016"/>
         </w:tabs>
         <w:rPr>
+          <w:rFonts w:eastAsiaTheme="minorEastAsia"/>
           <w:noProof/>
-        </w:rPr>
-      </w:pPr>
-      <w:hyperlink w:anchor="_Toc185503634" w:history="1">
+          <w:kern w:val="2"/>
+          <w:sz w:val="24"/>
+          <w:szCs w:val="24"/>
+          <w:lang w:eastAsia="en-ID"/>
+          <w14:ligatures w14:val="standardContextual"/>
+        </w:rPr>
+      </w:pPr>
+      <w:hyperlink w:anchor="_Toc186906088" w:history="1">
         <w:r>
           <w:rPr>
             <w:rStyle w:val="Hyperlink"/>
@@ -1697,7 +1775,7 @@
             <w:noProof/>
             <w:webHidden/>
           </w:rPr>
-          <w:instrText xml:space="preserve"> PAGEREF _Toc185503634 \h </w:instrText>
+          <w:instrText xml:space="preserve"> PAGEREF _Toc186906088 \h </w:instrText>
         </w:r>
         <w:r>
           <w:rPr>
@@ -1735,10 +1813,16 @@
           <w:tab w:val="right" w:leader="dot" w:pos="9016"/>
         </w:tabs>
         <w:rPr>
+          <w:rFonts w:eastAsiaTheme="minorEastAsia"/>
           <w:noProof/>
-        </w:rPr>
-      </w:pPr>
-      <w:hyperlink w:anchor="_Toc185503635" w:history="1">
+          <w:kern w:val="2"/>
+          <w:sz w:val="24"/>
+          <w:szCs w:val="24"/>
+          <w:lang w:eastAsia="en-ID"/>
+          <w14:ligatures w14:val="standardContextual"/>
+        </w:rPr>
+      </w:pPr>
+      <w:hyperlink w:anchor="_Toc186906089" w:history="1">
         <w:r>
           <w:rPr>
             <w:rStyle w:val="Hyperlink"/>
@@ -1767,7 +1851,7 @@
             <w:noProof/>
             <w:webHidden/>
           </w:rPr>
-          <w:instrText xml:space="preserve"> PAGEREF _Toc185503635 \h </w:instrText>
+          <w:instrText xml:space="preserve"> PAGEREF _Toc186906089 \h </w:instrText>
         </w:r>
         <w:r>
           <w:rPr>
@@ -1805,10 +1889,16 @@
           <w:tab w:val="right" w:leader="dot" w:pos="9016"/>
         </w:tabs>
         <w:rPr>
+          <w:rFonts w:eastAsiaTheme="minorEastAsia"/>
           <w:noProof/>
-        </w:rPr>
-      </w:pPr>
-      <w:hyperlink w:anchor="_Toc185503636" w:history="1">
+          <w:kern w:val="2"/>
+          <w:sz w:val="24"/>
+          <w:szCs w:val="24"/>
+          <w:lang w:eastAsia="en-ID"/>
+          <w14:ligatures w14:val="standardContextual"/>
+        </w:rPr>
+      </w:pPr>
+      <w:hyperlink w:anchor="_Toc186906090" w:history="1">
         <w:r>
           <w:rPr>
             <w:rStyle w:val="Hyperlink"/>
@@ -1837,7 +1927,7 @@
             <w:noProof/>
             <w:webHidden/>
           </w:rPr>
-          <w:instrText xml:space="preserve"> PAGEREF _Toc185503636 \h </w:instrText>
+          <w:instrText xml:space="preserve"> PAGEREF _Toc186906090 \h </w:instrText>
         </w:r>
         <w:r>
           <w:rPr>
@@ -1870,6 +1960,474 @@
     </w:p>
     <w:p>
       <w:pPr>
+        <w:pStyle w:val="TOC1"/>
+        <w:tabs>
+          <w:tab w:val="right" w:leader="dot" w:pos="9016"/>
+        </w:tabs>
+        <w:rPr>
+          <w:rFonts w:eastAsiaTheme="minorEastAsia"/>
+          <w:noProof/>
+          <w:kern w:val="2"/>
+          <w:sz w:val="24"/>
+          <w:szCs w:val="24"/>
+          <w:lang w:eastAsia="en-ID"/>
+          <w14:ligatures w14:val="standardContextual"/>
+        </w:rPr>
+      </w:pPr>
+      <w:hyperlink w:anchor="_Toc186906091" w:history="1">
+        <w:r>
+          <w:rPr>
+            <w:rStyle w:val="Hyperlink"/>
+            <w:b/>
+            <w:bCs/>
+            <w:noProof/>
+          </w:rPr>
+          <w:t>HASIL AKHIR</w:t>
+        </w:r>
+        <w:r>
+          <w:rPr>
+            <w:noProof/>
+            <w:webHidden/>
+          </w:rPr>
+          <w:tab/>
+        </w:r>
+        <w:r>
+          <w:rPr>
+            <w:noProof/>
+            <w:webHidden/>
+          </w:rPr>
+          <w:fldChar w:fldCharType="begin"/>
+        </w:r>
+        <w:r>
+          <w:rPr>
+            <w:noProof/>
+            <w:webHidden/>
+          </w:rPr>
+          <w:instrText xml:space="preserve"> PAGEREF _Toc186906091 \h </w:instrText>
+        </w:r>
+        <w:r>
+          <w:rPr>
+            <w:noProof/>
+            <w:webHidden/>
+          </w:rPr>
+        </w:r>
+        <w:r>
+          <w:rPr>
+            <w:noProof/>
+            <w:webHidden/>
+          </w:rPr>
+          <w:fldChar w:fldCharType="separate"/>
+        </w:r>
+        <w:r>
+          <w:rPr>
+            <w:noProof/>
+            <w:webHidden/>
+          </w:rPr>
+          <w:t>11</w:t>
+        </w:r>
+        <w:r>
+          <w:rPr>
+            <w:noProof/>
+            <w:webHidden/>
+          </w:rPr>
+          <w:fldChar w:fldCharType="end"/>
+        </w:r>
+      </w:hyperlink>
+    </w:p>
+    <w:p>
+      <w:pPr>
+        <w:pStyle w:val="TOC2"/>
+        <w:tabs>
+          <w:tab w:val="left" w:pos="720"/>
+          <w:tab w:val="right" w:leader="dot" w:pos="9016"/>
+        </w:tabs>
+        <w:rPr>
+          <w:rFonts w:eastAsiaTheme="minorEastAsia"/>
+          <w:noProof/>
+          <w:kern w:val="2"/>
+          <w:sz w:val="24"/>
+          <w:szCs w:val="24"/>
+          <w:lang w:eastAsia="en-ID"/>
+          <w14:ligatures w14:val="standardContextual"/>
+        </w:rPr>
+      </w:pPr>
+      <w:hyperlink w:anchor="_Toc186906092" w:history="1">
+        <w:r>
+          <w:rPr>
+            <w:rStyle w:val="Hyperlink"/>
+            <w:b/>
+            <w:bCs/>
+            <w:noProof/>
+          </w:rPr>
+          <w:t>1.</w:t>
+        </w:r>
+        <w:r>
+          <w:rPr>
+            <w:rFonts w:eastAsiaTheme="minorEastAsia"/>
+            <w:noProof/>
+            <w:kern w:val="2"/>
+            <w:sz w:val="24"/>
+            <w:szCs w:val="24"/>
+            <w:lang w:eastAsia="en-ID"/>
+            <w14:ligatures w14:val="standardContextual"/>
+          </w:rPr>
+          <w:tab/>
+        </w:r>
+        <w:r>
+          <w:rPr>
+            <w:rStyle w:val="Hyperlink"/>
+            <w:b/>
+            <w:bCs/>
+            <w:noProof/>
+          </w:rPr>
+          <w:t>Source Code</w:t>
+        </w:r>
+        <w:r>
+          <w:rPr>
+            <w:noProof/>
+            <w:webHidden/>
+          </w:rPr>
+          <w:tab/>
+        </w:r>
+        <w:r>
+          <w:rPr>
+            <w:noProof/>
+            <w:webHidden/>
+          </w:rPr>
+          <w:fldChar w:fldCharType="begin"/>
+        </w:r>
+        <w:r>
+          <w:rPr>
+            <w:noProof/>
+            <w:webHidden/>
+          </w:rPr>
+          <w:instrText xml:space="preserve"> PAGEREF _Toc186906092 \h </w:instrText>
+        </w:r>
+        <w:r>
+          <w:rPr>
+            <w:noProof/>
+            <w:webHidden/>
+          </w:rPr>
+        </w:r>
+        <w:r>
+          <w:rPr>
+            <w:noProof/>
+            <w:webHidden/>
+          </w:rPr>
+          <w:fldChar w:fldCharType="separate"/>
+        </w:r>
+        <w:r>
+          <w:rPr>
+            <w:noProof/>
+            <w:webHidden/>
+          </w:rPr>
+          <w:t>11</w:t>
+        </w:r>
+        <w:r>
+          <w:rPr>
+            <w:noProof/>
+            <w:webHidden/>
+          </w:rPr>
+          <w:fldChar w:fldCharType="end"/>
+        </w:r>
+      </w:hyperlink>
+    </w:p>
+    <w:p>
+      <w:pPr>
+        <w:pStyle w:val="TOC2"/>
+        <w:tabs>
+          <w:tab w:val="left" w:pos="720"/>
+          <w:tab w:val="right" w:leader="dot" w:pos="9016"/>
+        </w:tabs>
+        <w:rPr>
+          <w:rFonts w:eastAsiaTheme="minorEastAsia"/>
+          <w:noProof/>
+          <w:kern w:val="2"/>
+          <w:sz w:val="24"/>
+          <w:szCs w:val="24"/>
+          <w:lang w:eastAsia="en-ID"/>
+          <w14:ligatures w14:val="standardContextual"/>
+        </w:rPr>
+      </w:pPr>
+      <w:hyperlink w:anchor="_Toc186906093" w:history="1">
+        <w:r>
+          <w:rPr>
+            <w:rStyle w:val="Hyperlink"/>
+            <w:b/>
+            <w:bCs/>
+            <w:noProof/>
+          </w:rPr>
+          <w:t>2.</w:t>
+        </w:r>
+        <w:r>
+          <w:rPr>
+            <w:rFonts w:eastAsiaTheme="minorEastAsia"/>
+            <w:noProof/>
+            <w:kern w:val="2"/>
+            <w:sz w:val="24"/>
+            <w:szCs w:val="24"/>
+            <w:lang w:eastAsia="en-ID"/>
+            <w14:ligatures w14:val="standardContextual"/>
+          </w:rPr>
+          <w:tab/>
+        </w:r>
+        <w:r>
+          <w:rPr>
+            <w:rStyle w:val="Hyperlink"/>
+            <w:b/>
+            <w:bCs/>
+            <w:noProof/>
+          </w:rPr>
+          <w:t>Link Github</w:t>
+        </w:r>
+        <w:r>
+          <w:rPr>
+            <w:noProof/>
+            <w:webHidden/>
+          </w:rPr>
+          <w:tab/>
+        </w:r>
+        <w:r>
+          <w:rPr>
+            <w:noProof/>
+            <w:webHidden/>
+          </w:rPr>
+          <w:fldChar w:fldCharType="begin"/>
+        </w:r>
+        <w:r>
+          <w:rPr>
+            <w:noProof/>
+            <w:webHidden/>
+          </w:rPr>
+          <w:instrText xml:space="preserve"> PAGEREF _Toc186906093 \h </w:instrText>
+        </w:r>
+        <w:r>
+          <w:rPr>
+            <w:noProof/>
+            <w:webHidden/>
+          </w:rPr>
+        </w:r>
+        <w:r>
+          <w:rPr>
+            <w:noProof/>
+            <w:webHidden/>
+          </w:rPr>
+          <w:fldChar w:fldCharType="separate"/>
+        </w:r>
+        <w:r>
+          <w:rPr>
+            <w:noProof/>
+            <w:webHidden/>
+          </w:rPr>
+          <w:t>34</w:t>
+        </w:r>
+        <w:r>
+          <w:rPr>
+            <w:noProof/>
+            <w:webHidden/>
+          </w:rPr>
+          <w:fldChar w:fldCharType="end"/>
+        </w:r>
+      </w:hyperlink>
+    </w:p>
+    <w:p>
+      <w:pPr>
+        <w:pStyle w:val="TOC2"/>
+        <w:tabs>
+          <w:tab w:val="left" w:pos="720"/>
+          <w:tab w:val="right" w:leader="dot" w:pos="9016"/>
+        </w:tabs>
+        <w:rPr>
+          <w:rFonts w:eastAsiaTheme="minorEastAsia"/>
+          <w:noProof/>
+          <w:kern w:val="2"/>
+          <w:sz w:val="24"/>
+          <w:szCs w:val="24"/>
+          <w:lang w:eastAsia="en-ID"/>
+          <w14:ligatures w14:val="standardContextual"/>
+        </w:rPr>
+      </w:pPr>
+      <w:hyperlink w:anchor="_Toc186906094" w:history="1">
+        <w:r>
+          <w:rPr>
+            <w:rStyle w:val="Hyperlink"/>
+            <w:b/>
+            <w:bCs/>
+            <w:noProof/>
+          </w:rPr>
+          <w:t>3.</w:t>
+        </w:r>
+        <w:r>
+          <w:rPr>
+            <w:rFonts w:eastAsiaTheme="minorEastAsia"/>
+            <w:noProof/>
+            <w:kern w:val="2"/>
+            <w:sz w:val="24"/>
+            <w:szCs w:val="24"/>
+            <w:lang w:eastAsia="en-ID"/>
+            <w14:ligatures w14:val="standardContextual"/>
+          </w:rPr>
+          <w:tab/>
+        </w:r>
+        <w:r>
+          <w:rPr>
+            <w:rStyle w:val="Hyperlink"/>
+            <w:b/>
+            <w:bCs/>
+            <w:noProof/>
+          </w:rPr>
+          <w:t>Screenshot Aplikasi</w:t>
+        </w:r>
+        <w:r>
+          <w:rPr>
+            <w:noProof/>
+            <w:webHidden/>
+          </w:rPr>
+          <w:tab/>
+        </w:r>
+        <w:r>
+          <w:rPr>
+            <w:noProof/>
+            <w:webHidden/>
+          </w:rPr>
+          <w:fldChar w:fldCharType="begin"/>
+        </w:r>
+        <w:r>
+          <w:rPr>
+            <w:noProof/>
+            <w:webHidden/>
+          </w:rPr>
+          <w:instrText xml:space="preserve"> PAGEREF _Toc186906094 \h </w:instrText>
+        </w:r>
+        <w:r>
+          <w:rPr>
+            <w:noProof/>
+            <w:webHidden/>
+          </w:rPr>
+        </w:r>
+        <w:r>
+          <w:rPr>
+            <w:noProof/>
+            <w:webHidden/>
+          </w:rPr>
+          <w:fldChar w:fldCharType="separate"/>
+        </w:r>
+        <w:r>
+          <w:rPr>
+            <w:noProof/>
+            <w:webHidden/>
+          </w:rPr>
+          <w:t>34</w:t>
+        </w:r>
+        <w:r>
+          <w:rPr>
+            <w:noProof/>
+            <w:webHidden/>
+          </w:rPr>
+          <w:fldChar w:fldCharType="end"/>
+        </w:r>
+      </w:hyperlink>
+    </w:p>
+    <w:p>
+      <w:pPr>
+        <w:pStyle w:val="TOC2"/>
+        <w:tabs>
+          <w:tab w:val="left" w:pos="720"/>
+          <w:tab w:val="right" w:leader="dot" w:pos="9016"/>
+        </w:tabs>
+        <w:rPr>
+          <w:rFonts w:eastAsiaTheme="minorEastAsia"/>
+          <w:noProof/>
+          <w:kern w:val="2"/>
+          <w:sz w:val="24"/>
+          <w:szCs w:val="24"/>
+          <w:lang w:eastAsia="en-ID"/>
+          <w14:ligatures w14:val="standardContextual"/>
+        </w:rPr>
+      </w:pPr>
+      <w:hyperlink w:anchor="_Toc186906095" w:history="1">
+        <w:r>
+          <w:rPr>
+            <w:rStyle w:val="Hyperlink"/>
+            <w:b/>
+            <w:bCs/>
+            <w:noProof/>
+          </w:rPr>
+          <w:t>4.</w:t>
+        </w:r>
+        <w:r>
+          <w:rPr>
+            <w:rFonts w:eastAsiaTheme="minorEastAsia"/>
+            <w:noProof/>
+            <w:kern w:val="2"/>
+            <w:sz w:val="24"/>
+            <w:szCs w:val="24"/>
+            <w:lang w:eastAsia="en-ID"/>
+            <w14:ligatures w14:val="standardContextual"/>
+          </w:rPr>
+          <w:tab/>
+        </w:r>
+        <w:r>
+          <w:rPr>
+            <w:rStyle w:val="Hyperlink"/>
+            <w:b/>
+            <w:bCs/>
+            <w:noProof/>
+          </w:rPr>
+          <w:t>Alur Proses Penggunaan Aplikasi</w:t>
+        </w:r>
+        <w:r>
+          <w:rPr>
+            <w:noProof/>
+            <w:webHidden/>
+          </w:rPr>
+          <w:tab/>
+        </w:r>
+        <w:r>
+          <w:rPr>
+            <w:noProof/>
+            <w:webHidden/>
+          </w:rPr>
+          <w:fldChar w:fldCharType="begin"/>
+        </w:r>
+        <w:r>
+          <w:rPr>
+            <w:noProof/>
+            <w:webHidden/>
+          </w:rPr>
+          <w:instrText xml:space="preserve"> PAGEREF _Toc186906095 \h </w:instrText>
+        </w:r>
+        <w:r>
+          <w:rPr>
+            <w:noProof/>
+            <w:webHidden/>
+          </w:rPr>
+        </w:r>
+        <w:r>
+          <w:rPr>
+            <w:noProof/>
+            <w:webHidden/>
+          </w:rPr>
+          <w:fldChar w:fldCharType="separate"/>
+        </w:r>
+        <w:r>
+          <w:rPr>
+            <w:noProof/>
+            <w:webHidden/>
+          </w:rPr>
+          <w:t>34</w:t>
+        </w:r>
+        <w:r>
+          <w:rPr>
+            <w:noProof/>
+            <w:webHidden/>
+          </w:rPr>
+          <w:fldChar w:fldCharType="end"/>
+        </w:r>
+      </w:hyperlink>
+    </w:p>
+    <w:p>
+      <w:pPr>
         <w:pStyle w:val="Heading1"/>
         <w:rPr>
           <w:b/>
@@ -1885,7 +2443,7 @@
       <w:r>
         <w:br w:type="page"/>
       </w:r>
-      <w:bookmarkStart w:id="1" w:name="_Toc185503628"/>
+      <w:bookmarkStart w:id="1" w:name="_Toc186906082"/>
       <w:r>
         <w:rPr>
           <w:b/>
@@ -1914,7 +2472,7 @@
           <w:szCs w:val="24"/>
         </w:rPr>
       </w:pPr>
-      <w:bookmarkStart w:id="2" w:name="_Toc185503629"/>
+      <w:bookmarkStart w:id="2" w:name="_Toc186906083"/>
       <w:proofErr w:type="spellStart"/>
       <w:r>
         <w:rPr>
@@ -2407,7 +2965,7 @@
           <w:szCs w:val="24"/>
         </w:rPr>
       </w:pPr>
-      <w:bookmarkStart w:id="3" w:name="_Toc185503630"/>
+      <w:bookmarkStart w:id="3" w:name="_Toc186906084"/>
       <w:r>
         <w:rPr>
           <w:b/>
@@ -3399,7 +3957,7 @@
           <w:szCs w:val="24"/>
         </w:rPr>
       </w:pPr>
-      <w:bookmarkStart w:id="4" w:name="_Toc185503631"/>
+      <w:bookmarkStart w:id="4" w:name="_Toc186906085"/>
       <w:r>
         <w:rPr>
           <w:b/>
@@ -4200,7 +4758,7 @@
           <w:szCs w:val="24"/>
         </w:rPr>
       </w:pPr>
-      <w:bookmarkStart w:id="5" w:name="_Toc185503632"/>
+      <w:bookmarkStart w:id="5" w:name="_Toc186906086"/>
       <w:proofErr w:type="spellStart"/>
       <w:r>
         <w:rPr>
@@ -4365,7 +4923,7 @@
           <w:szCs w:val="24"/>
         </w:rPr>
       </w:pPr>
-      <w:bookmarkStart w:id="6" w:name="_Toc185503633"/>
+      <w:bookmarkStart w:id="6" w:name="_Toc186906087"/>
       <w:proofErr w:type="spellStart"/>
       <w:r>
         <w:rPr>
@@ -4965,7 +5523,7 @@
           <w:szCs w:val="28"/>
         </w:rPr>
       </w:pPr>
-      <w:bookmarkStart w:id="7" w:name="_Toc185503634"/>
+      <w:bookmarkStart w:id="7" w:name="_Toc186906088"/>
       <w:r>
         <w:rPr>
           <w:b/>
@@ -5378,7 +5936,7 @@
           <w:szCs w:val="28"/>
         </w:rPr>
       </w:pPr>
-      <w:bookmarkStart w:id="8" w:name="_Toc185503635"/>
+      <w:bookmarkStart w:id="8" w:name="_Toc186906089"/>
       <w:r>
         <w:rPr>
           <w:b/>
@@ -9245,7 +9803,7 @@
           <w:szCs w:val="28"/>
         </w:rPr>
       </w:pPr>
-      <w:bookmarkStart w:id="9" w:name="_Toc185503636"/>
+      <w:bookmarkStart w:id="9" w:name="_Toc186906090"/>
       <w:r>
         <w:rPr>
           <w:b/>
@@ -9638,6 +10196,7 @@
           <w:szCs w:val="28"/>
         </w:rPr>
       </w:pPr>
+      <w:bookmarkStart w:id="10" w:name="_Toc186906091"/>
       <w:r>
         <w:rPr>
           <w:b/>
@@ -9649,6 +10208,7 @@
         <w:lastRenderedPageBreak/>
         <w:t>HASIL AKHIR</w:t>
       </w:r>
+      <w:bookmarkEnd w:id="10"/>
     </w:p>
     <w:p>
       <w:pPr>
@@ -9665,6 +10225,7 @@
           <w:szCs w:val="24"/>
         </w:rPr>
       </w:pPr>
+      <w:bookmarkStart w:id="11" w:name="_Toc186906092"/>
       <w:r>
         <w:rPr>
           <w:b/>
@@ -9675,6 +10236,7 @@
         </w:rPr>
         <w:t>Source Code</w:t>
       </w:r>
+      <w:bookmarkEnd w:id="11"/>
     </w:p>
     <w:p>
       <w:pPr>
@@ -25487,6 +26049,38 @@
           <w:i/>
           <w:iCs/>
         </w:rPr>
+        <w:t xml:space="preserve"> dari sekarang)</w:t>
+      </w:r>
+    </w:p>
+    <w:p>
+      <w:pPr>
+        <w:ind w:left="720"/>
+        <w:rPr>
+          <w:i/>
+          <w:iCs/>
+        </w:rPr>
+      </w:pPr>
+      <w:r>
+        <w:rPr>
+          <w:i/>
+          <w:iCs/>
+        </w:rPr>
+        <w:t xml:space="preserve">                    </w:t>
+      </w:r>
+      <w:proofErr w:type="spellStart"/>
+      <w:r>
+        <w:rPr>
+          <w:i/>
+          <w:iCs/>
+        </w:rPr>
+        <w:t>time_t</w:t>
+      </w:r>
+      <w:proofErr w:type="spellEnd"/>
+      <w:r>
+        <w:rPr>
+          <w:i/>
+          <w:iCs/>
+        </w:rPr>
         <w:t xml:space="preserve"> </w:t>
       </w:r>
       <w:proofErr w:type="spellStart"/>
@@ -25495,7 +26089,221 @@
           <w:i/>
           <w:iCs/>
         </w:rPr>
-        <w:t>dari</w:t>
+        <w:t>dueDate</w:t>
+      </w:r>
+      <w:proofErr w:type="spellEnd"/>
+      <w:r>
+        <w:rPr>
+          <w:i/>
+          <w:iCs/>
+        </w:rPr>
+        <w:t xml:space="preserve"> = now + 7 * 24 * 60 * </w:t>
+      </w:r>
+      <w:proofErr w:type="gramStart"/>
+      <w:r>
+        <w:rPr>
+          <w:i/>
+          <w:iCs/>
+        </w:rPr>
+        <w:t>60;</w:t>
+      </w:r>
+      <w:proofErr w:type="gramEnd"/>
+    </w:p>
+    <w:p>
+      <w:pPr>
+        <w:ind w:left="720"/>
+        <w:rPr>
+          <w:i/>
+          <w:iCs/>
+        </w:rPr>
+      </w:pPr>
+      <w:r>
+        <w:rPr>
+          <w:i/>
+          <w:iCs/>
+        </w:rPr>
+        <w:t xml:space="preserve">                    </w:t>
+      </w:r>
+      <w:proofErr w:type="spellStart"/>
+      <w:r>
+        <w:rPr>
+          <w:i/>
+          <w:iCs/>
+        </w:rPr>
+        <w:t>newTransaction.dueDate</w:t>
+      </w:r>
+      <w:proofErr w:type="spellEnd"/>
+      <w:r>
+        <w:rPr>
+          <w:i/>
+          <w:iCs/>
+        </w:rPr>
+        <w:t xml:space="preserve"> = </w:t>
+      </w:r>
+      <w:proofErr w:type="spellStart"/>
+      <w:r>
+        <w:rPr>
+          <w:i/>
+          <w:iCs/>
+        </w:rPr>
+        <w:t>formatDate</w:t>
+      </w:r>
+      <w:proofErr w:type="spellEnd"/>
+      <w:r>
+        <w:rPr>
+          <w:i/>
+          <w:iCs/>
+        </w:rPr>
+        <w:t>(</w:t>
+      </w:r>
+      <w:proofErr w:type="spellStart"/>
+      <w:r>
+        <w:rPr>
+          <w:i/>
+          <w:iCs/>
+        </w:rPr>
+        <w:t>dueDate</w:t>
+      </w:r>
+      <w:proofErr w:type="spellEnd"/>
+      <w:proofErr w:type="gramStart"/>
+      <w:r>
+        <w:rPr>
+          <w:i/>
+          <w:iCs/>
+        </w:rPr>
+        <w:t>);</w:t>
+      </w:r>
+      <w:proofErr w:type="gramEnd"/>
+    </w:p>
+    <w:p>
+      <w:pPr>
+        <w:ind w:left="720"/>
+        <w:rPr>
+          <w:i/>
+          <w:iCs/>
+        </w:rPr>
+      </w:pPr>
+    </w:p>
+    <w:p>
+      <w:pPr>
+        <w:ind w:left="720"/>
+        <w:rPr>
+          <w:i/>
+          <w:iCs/>
+        </w:rPr>
+      </w:pPr>
+      <w:r>
+        <w:rPr>
+          <w:i/>
+          <w:iCs/>
+        </w:rPr>
+        <w:t xml:space="preserve">                    // </w:t>
+      </w:r>
+      <w:proofErr w:type="spellStart"/>
+      <w:r>
+        <w:rPr>
+          <w:i/>
+          <w:iCs/>
+        </w:rPr>
+        <w:t>Simpan</w:t>
+      </w:r>
+      <w:proofErr w:type="spellEnd"/>
+      <w:r>
+        <w:rPr>
+          <w:i/>
+          <w:iCs/>
+        </w:rPr>
+        <w:t xml:space="preserve"> transaksi</w:t>
+      </w:r>
+    </w:p>
+    <w:p>
+      <w:pPr>
+        <w:ind w:left="720"/>
+        <w:rPr>
+          <w:i/>
+          <w:iCs/>
+        </w:rPr>
+      </w:pPr>
+      <w:r>
+        <w:rPr>
+          <w:i/>
+          <w:iCs/>
+        </w:rPr>
+        <w:t xml:space="preserve">                    </w:t>
+      </w:r>
+      <w:proofErr w:type="spellStart"/>
+      <w:proofErr w:type="gramStart"/>
+      <w:r>
+        <w:rPr>
+          <w:i/>
+          <w:iCs/>
+        </w:rPr>
+        <w:t>transactions.push</w:t>
+      </w:r>
+      <w:proofErr w:type="gramEnd"/>
+      <w:r>
+        <w:rPr>
+          <w:i/>
+          <w:iCs/>
+        </w:rPr>
+        <w:t>_back</w:t>
+      </w:r>
+      <w:proofErr w:type="spellEnd"/>
+      <w:r>
+        <w:rPr>
+          <w:i/>
+          <w:iCs/>
+        </w:rPr>
+        <w:t>(</w:t>
+      </w:r>
+      <w:proofErr w:type="spellStart"/>
+      <w:r>
+        <w:rPr>
+          <w:i/>
+          <w:iCs/>
+        </w:rPr>
+        <w:t>newTransaction</w:t>
+      </w:r>
+      <w:proofErr w:type="spellEnd"/>
+      <w:r>
+        <w:rPr>
+          <w:i/>
+          <w:iCs/>
+        </w:rPr>
+        <w:t>);</w:t>
+      </w:r>
+    </w:p>
+    <w:p>
+      <w:pPr>
+        <w:ind w:left="720"/>
+        <w:rPr>
+          <w:i/>
+          <w:iCs/>
+        </w:rPr>
+      </w:pPr>
+    </w:p>
+    <w:p>
+      <w:pPr>
+        <w:ind w:left="720"/>
+        <w:rPr>
+          <w:i/>
+          <w:iCs/>
+        </w:rPr>
+      </w:pPr>
+      <w:r>
+        <w:rPr>
+          <w:i/>
+          <w:iCs/>
+        </w:rPr>
+        <w:t xml:space="preserve">                    // </w:t>
+      </w:r>
+      <w:proofErr w:type="spellStart"/>
+      <w:r>
+        <w:rPr>
+          <w:i/>
+          <w:iCs/>
+        </w:rPr>
+        <w:t>Tandai</w:t>
       </w:r>
       <w:proofErr w:type="spellEnd"/>
       <w:r>
@@ -25511,39 +26319,7 @@
           <w:i/>
           <w:iCs/>
         </w:rPr>
-        <w:t>sekarang</w:t>
-      </w:r>
-      <w:proofErr w:type="spellEnd"/>
-      <w:r>
-        <w:rPr>
-          <w:i/>
-          <w:iCs/>
-        </w:rPr>
-        <w:t>)</w:t>
-      </w:r>
-    </w:p>
-    <w:p>
-      <w:pPr>
-        <w:ind w:left="720"/>
-        <w:rPr>
-          <w:i/>
-          <w:iCs/>
-        </w:rPr>
-      </w:pPr>
-      <w:r>
-        <w:rPr>
-          <w:i/>
-          <w:iCs/>
-        </w:rPr>
-        <w:t xml:space="preserve">                    </w:t>
-      </w:r>
-      <w:proofErr w:type="spellStart"/>
-      <w:r>
-        <w:rPr>
-          <w:i/>
-          <w:iCs/>
-        </w:rPr>
-        <w:t>time_t</w:t>
+        <w:t>buku</w:t>
       </w:r>
       <w:proofErr w:type="spellEnd"/>
       <w:r>
@@ -25559,91 +26335,91 @@
           <w:i/>
           <w:iCs/>
         </w:rPr>
-        <w:t>dueDate</w:t>
-      </w:r>
-      <w:proofErr w:type="spellEnd"/>
-      <w:r>
-        <w:rPr>
-          <w:i/>
-          <w:iCs/>
-        </w:rPr>
-        <w:t xml:space="preserve"> = now + 7 * 24 * 60 * </w:t>
-      </w:r>
-      <w:proofErr w:type="gramStart"/>
-      <w:r>
-        <w:rPr>
-          <w:i/>
-          <w:iCs/>
-        </w:rPr>
-        <w:t>60;</w:t>
-      </w:r>
-      <w:proofErr w:type="gramEnd"/>
-    </w:p>
-    <w:p>
-      <w:pPr>
-        <w:ind w:left="720"/>
-        <w:rPr>
-          <w:i/>
-          <w:iCs/>
-        </w:rPr>
-      </w:pPr>
-      <w:r>
-        <w:rPr>
-          <w:i/>
-          <w:iCs/>
-        </w:rPr>
-        <w:t xml:space="preserve">                    </w:t>
-      </w:r>
-      <w:proofErr w:type="spellStart"/>
-      <w:r>
-        <w:rPr>
-          <w:i/>
-          <w:iCs/>
-        </w:rPr>
-        <w:t>newTransaction.dueDate</w:t>
-      </w:r>
-      <w:proofErr w:type="spellEnd"/>
-      <w:r>
-        <w:rPr>
-          <w:i/>
-          <w:iCs/>
-        </w:rPr>
-        <w:t xml:space="preserve"> = </w:t>
-      </w:r>
-      <w:proofErr w:type="spellStart"/>
-      <w:r>
-        <w:rPr>
-          <w:i/>
-          <w:iCs/>
-        </w:rPr>
-        <w:t>formatDate</w:t>
-      </w:r>
-      <w:proofErr w:type="spellEnd"/>
-      <w:r>
-        <w:rPr>
-          <w:i/>
-          <w:iCs/>
-        </w:rPr>
-        <w:t>(</w:t>
-      </w:r>
-      <w:proofErr w:type="spellStart"/>
-      <w:r>
-        <w:rPr>
-          <w:i/>
-          <w:iCs/>
-        </w:rPr>
-        <w:t>dueDate</w:t>
-      </w:r>
-      <w:proofErr w:type="spellEnd"/>
-      <w:proofErr w:type="gramStart"/>
-      <w:r>
-        <w:rPr>
-          <w:i/>
-          <w:iCs/>
-        </w:rPr>
-        <w:t>);</w:t>
-      </w:r>
-      <w:proofErr w:type="gramEnd"/>
+        <w:t>sebagai</w:t>
+      </w:r>
+      <w:proofErr w:type="spellEnd"/>
+      <w:r>
+        <w:rPr>
+          <w:i/>
+          <w:iCs/>
+        </w:rPr>
+        <w:t xml:space="preserve"> </w:t>
+      </w:r>
+      <w:proofErr w:type="spellStart"/>
+      <w:r>
+        <w:rPr>
+          <w:i/>
+          <w:iCs/>
+        </w:rPr>
+        <w:t>tidak</w:t>
+      </w:r>
+      <w:proofErr w:type="spellEnd"/>
+      <w:r>
+        <w:rPr>
+          <w:i/>
+          <w:iCs/>
+        </w:rPr>
+        <w:t xml:space="preserve"> </w:t>
+      </w:r>
+      <w:proofErr w:type="spellStart"/>
+      <w:r>
+        <w:rPr>
+          <w:i/>
+          <w:iCs/>
+        </w:rPr>
+        <w:t>tersedia</w:t>
+      </w:r>
+      <w:proofErr w:type="spellEnd"/>
+    </w:p>
+    <w:p>
+      <w:pPr>
+        <w:ind w:left="720"/>
+        <w:rPr>
+          <w:i/>
+          <w:iCs/>
+        </w:rPr>
+      </w:pPr>
+      <w:r>
+        <w:rPr>
+          <w:i/>
+          <w:iCs/>
+        </w:rPr>
+        <w:t xml:space="preserve">                    books[</w:t>
+      </w:r>
+      <w:proofErr w:type="spellStart"/>
+      <w:r>
+        <w:rPr>
+          <w:i/>
+          <w:iCs/>
+        </w:rPr>
+        <w:t>i</w:t>
+      </w:r>
+      <w:proofErr w:type="spellEnd"/>
+      <w:proofErr w:type="gramStart"/>
+      <w:r>
+        <w:rPr>
+          <w:i/>
+          <w:iCs/>
+        </w:rPr>
+        <w:t>].</w:t>
+      </w:r>
+      <w:proofErr w:type="spellStart"/>
+      <w:r>
+        <w:rPr>
+          <w:i/>
+          <w:iCs/>
+        </w:rPr>
+        <w:t>isAvailable</w:t>
+      </w:r>
+      <w:proofErr w:type="spellEnd"/>
+      <w:proofErr w:type="gramEnd"/>
+      <w:r>
+        <w:rPr>
+          <w:i/>
+          <w:iCs/>
+        </w:rPr>
+        <w:t xml:space="preserve"> = false;</w:t>
+      </w:r>
     </w:p>
     <w:p>
       <w:pPr>
@@ -25675,7 +26451,7 @@
           <w:i/>
           <w:iCs/>
         </w:rPr>
-        <w:t>Simpan</w:t>
+        <w:t>Tambahkan</w:t>
       </w:r>
       <w:proofErr w:type="spellEnd"/>
       <w:r>
@@ -25691,98 +26467,7 @@
           <w:i/>
           <w:iCs/>
         </w:rPr>
-        <w:t>transaksi</w:t>
-      </w:r>
-      <w:proofErr w:type="spellEnd"/>
-    </w:p>
-    <w:p>
-      <w:pPr>
-        <w:ind w:left="720"/>
-        <w:rPr>
-          <w:i/>
-          <w:iCs/>
-        </w:rPr>
-      </w:pPr>
-      <w:r>
-        <w:rPr>
-          <w:i/>
-          <w:iCs/>
-        </w:rPr>
-        <w:t xml:space="preserve">                    </w:t>
-      </w:r>
-      <w:proofErr w:type="spellStart"/>
-      <w:proofErr w:type="gramStart"/>
-      <w:r>
-        <w:rPr>
-          <w:i/>
-          <w:iCs/>
-        </w:rPr>
-        <w:t>transactions.push</w:t>
-      </w:r>
-      <w:proofErr w:type="gramEnd"/>
-      <w:r>
-        <w:rPr>
-          <w:i/>
-          <w:iCs/>
-        </w:rPr>
-        <w:t>_back</w:t>
-      </w:r>
-      <w:proofErr w:type="spellEnd"/>
-      <w:r>
-        <w:rPr>
-          <w:i/>
-          <w:iCs/>
-        </w:rPr>
-        <w:t>(</w:t>
-      </w:r>
-      <w:proofErr w:type="spellStart"/>
-      <w:r>
-        <w:rPr>
-          <w:i/>
-          <w:iCs/>
-        </w:rPr>
-        <w:t>newTransaction</w:t>
-      </w:r>
-      <w:proofErr w:type="spellEnd"/>
-      <w:r>
-        <w:rPr>
-          <w:i/>
-          <w:iCs/>
-        </w:rPr>
-        <w:t>);</w:t>
-      </w:r>
-    </w:p>
-    <w:p>
-      <w:pPr>
-        <w:ind w:left="720"/>
-        <w:rPr>
-          <w:i/>
-          <w:iCs/>
-        </w:rPr>
-      </w:pPr>
-    </w:p>
-    <w:p>
-      <w:pPr>
-        <w:ind w:left="720"/>
-        <w:rPr>
-          <w:i/>
-          <w:iCs/>
-        </w:rPr>
-      </w:pPr>
-      <w:r>
-        <w:rPr>
-          <w:i/>
-          <w:iCs/>
-        </w:rPr>
-        <w:t xml:space="preserve">                    // </w:t>
-      </w:r>
-      <w:proofErr w:type="spellStart"/>
-      <w:r>
-        <w:rPr>
-          <w:i/>
-          <w:iCs/>
-        </w:rPr>
-        <w:t>Tandai</w:t>
+        <w:t>buku</w:t>
       </w:r>
       <w:proofErr w:type="spellEnd"/>
       <w:r>
@@ -25798,170 +26483,6 @@
           <w:i/>
           <w:iCs/>
         </w:rPr>
-        <w:t>buku</w:t>
-      </w:r>
-      <w:proofErr w:type="spellEnd"/>
-      <w:r>
-        <w:rPr>
-          <w:i/>
-          <w:iCs/>
-        </w:rPr>
-        <w:t xml:space="preserve"> </w:t>
-      </w:r>
-      <w:proofErr w:type="spellStart"/>
-      <w:r>
-        <w:rPr>
-          <w:i/>
-          <w:iCs/>
-        </w:rPr>
-        <w:t>sebagai</w:t>
-      </w:r>
-      <w:proofErr w:type="spellEnd"/>
-      <w:r>
-        <w:rPr>
-          <w:i/>
-          <w:iCs/>
-        </w:rPr>
-        <w:t xml:space="preserve"> </w:t>
-      </w:r>
-      <w:proofErr w:type="spellStart"/>
-      <w:r>
-        <w:rPr>
-          <w:i/>
-          <w:iCs/>
-        </w:rPr>
-        <w:t>tidak</w:t>
-      </w:r>
-      <w:proofErr w:type="spellEnd"/>
-      <w:r>
-        <w:rPr>
-          <w:i/>
-          <w:iCs/>
-        </w:rPr>
-        <w:t xml:space="preserve"> </w:t>
-      </w:r>
-      <w:proofErr w:type="spellStart"/>
-      <w:r>
-        <w:rPr>
-          <w:i/>
-          <w:iCs/>
-        </w:rPr>
-        <w:t>tersedia</w:t>
-      </w:r>
-      <w:proofErr w:type="spellEnd"/>
-    </w:p>
-    <w:p>
-      <w:pPr>
-        <w:ind w:left="720"/>
-        <w:rPr>
-          <w:i/>
-          <w:iCs/>
-        </w:rPr>
-      </w:pPr>
-      <w:r>
-        <w:rPr>
-          <w:i/>
-          <w:iCs/>
-        </w:rPr>
-        <w:t xml:space="preserve">                    books[</w:t>
-      </w:r>
-      <w:proofErr w:type="spellStart"/>
-      <w:r>
-        <w:rPr>
-          <w:i/>
-          <w:iCs/>
-        </w:rPr>
-        <w:t>i</w:t>
-      </w:r>
-      <w:proofErr w:type="spellEnd"/>
-      <w:proofErr w:type="gramStart"/>
-      <w:r>
-        <w:rPr>
-          <w:i/>
-          <w:iCs/>
-        </w:rPr>
-        <w:t>].</w:t>
-      </w:r>
-      <w:proofErr w:type="spellStart"/>
-      <w:r>
-        <w:rPr>
-          <w:i/>
-          <w:iCs/>
-        </w:rPr>
-        <w:t>isAvailable</w:t>
-      </w:r>
-      <w:proofErr w:type="spellEnd"/>
-      <w:proofErr w:type="gramEnd"/>
-      <w:r>
-        <w:rPr>
-          <w:i/>
-          <w:iCs/>
-        </w:rPr>
-        <w:t xml:space="preserve"> = false;</w:t>
-      </w:r>
-    </w:p>
-    <w:p>
-      <w:pPr>
-        <w:ind w:left="720"/>
-        <w:rPr>
-          <w:i/>
-          <w:iCs/>
-        </w:rPr>
-      </w:pPr>
-    </w:p>
-    <w:p>
-      <w:pPr>
-        <w:ind w:left="720"/>
-        <w:rPr>
-          <w:i/>
-          <w:iCs/>
-        </w:rPr>
-      </w:pPr>
-      <w:r>
-        <w:rPr>
-          <w:i/>
-          <w:iCs/>
-        </w:rPr>
-        <w:t xml:space="preserve">                    // </w:t>
-      </w:r>
-      <w:proofErr w:type="spellStart"/>
-      <w:r>
-        <w:rPr>
-          <w:i/>
-          <w:iCs/>
-        </w:rPr>
-        <w:t>Tambahkan</w:t>
-      </w:r>
-      <w:proofErr w:type="spellEnd"/>
-      <w:r>
-        <w:rPr>
-          <w:i/>
-          <w:iCs/>
-        </w:rPr>
-        <w:t xml:space="preserve"> </w:t>
-      </w:r>
-      <w:proofErr w:type="spellStart"/>
-      <w:r>
-        <w:rPr>
-          <w:i/>
-          <w:iCs/>
-        </w:rPr>
-        <w:t>buku</w:t>
-      </w:r>
-      <w:proofErr w:type="spellEnd"/>
-      <w:r>
-        <w:rPr>
-          <w:i/>
-          <w:iCs/>
-        </w:rPr>
-        <w:t xml:space="preserve"> </w:t>
-      </w:r>
-      <w:proofErr w:type="spellStart"/>
-      <w:r>
-        <w:rPr>
-          <w:i/>
-          <w:iCs/>
-        </w:rPr>
         <w:t>ke</w:t>
       </w:r>
       <w:proofErr w:type="spellEnd"/>
@@ -25986,17 +26507,8 @@
           <w:i/>
           <w:iCs/>
         </w:rPr>
-        <w:t xml:space="preserve"> </w:t>
-      </w:r>
-      <w:proofErr w:type="spellStart"/>
-      <w:r>
-        <w:rPr>
-          <w:i/>
-          <w:iCs/>
-        </w:rPr>
-        <w:t>anggota</w:t>
-      </w:r>
-      <w:proofErr w:type="spellEnd"/>
+        <w:t xml:space="preserve"> anggota</w:t>
+      </w:r>
     </w:p>
     <w:p>
       <w:pPr>
@@ -34087,6 +34599,7 @@
           <w:szCs w:val="24"/>
         </w:rPr>
       </w:pPr>
+      <w:bookmarkStart w:id="12" w:name="_Toc186906093"/>
       <w:r>
         <w:rPr>
           <w:b/>
@@ -34108,7 +34621,31 @@
         </w:rPr>
         <w:t>Github</w:t>
       </w:r>
-      <w:proofErr w:type="spellEnd"/>
+      <w:bookmarkEnd w:id="12"/>
+      <w:proofErr w:type="spellEnd"/>
+    </w:p>
+    <w:p>
+      <w:pPr>
+        <w:ind w:left="720"/>
+        <w:rPr>
+          <w:i/>
+          <w:iCs/>
+          <w:sz w:val="24"/>
+          <w:szCs w:val="24"/>
+        </w:rPr>
+      </w:pPr>
+      <w:hyperlink r:id="rId9" w:history="1">
+        <w:r>
+          <w:rPr>
+            <w:rStyle w:val="Hyperlink"/>
+            <w:i/>
+            <w:iCs/>
+            <w:sz w:val="24"/>
+            <w:szCs w:val="24"/>
+          </w:rPr>
+          <w:t>https://github.com/akbarfdlh2/Tugas-Kelompok-7</w:t>
+        </w:r>
+      </w:hyperlink>
     </w:p>
     <w:p>
       <w:pPr>
@@ -34125,6 +34662,7 @@
           <w:szCs w:val="24"/>
         </w:rPr>
       </w:pPr>
+      <w:bookmarkStart w:id="13" w:name="_Toc186906094"/>
       <w:r>
         <w:rPr>
           <w:b/>
@@ -34146,6 +34684,7 @@
         </w:rPr>
         <w:t>Aplikasi</w:t>
       </w:r>
+      <w:bookmarkEnd w:id="13"/>
       <w:proofErr w:type="spellEnd"/>
     </w:p>
     <w:p>
@@ -34163,6 +34702,7 @@
           <w:szCs w:val="24"/>
         </w:rPr>
       </w:pPr>
+      <w:bookmarkStart w:id="14" w:name="_Toc186906095"/>
       <w:r>
         <w:rPr>
           <w:b/>
@@ -34206,6 +34746,7 @@
         </w:rPr>
         <w:t>Aplikasi</w:t>
       </w:r>
+      <w:bookmarkEnd w:id="14"/>
       <w:proofErr w:type="spellEnd"/>
     </w:p>
     <w:sectPr>
@@ -36017,6 +36558,18 @@
       <w:u w:val="single"/>
     </w:rPr>
   </w:style>
+  <w:style w:type="character" w:styleId="UnresolvedMention">
+    <w:name w:val="Unresolved Mention"/>
+    <w:basedOn w:val="DefaultParagraphFont"/>
+    <w:uiPriority w:val="99"/>
+    <w:semiHidden/>
+    <w:unhideWhenUsed/>
+    <w:rsid w:val="00472E56"/>
+    <w:rPr>
+      <w:color w:val="605E5C"/>
+      <w:shd w:val="clear" w:color="auto" w:fill="E1DFDD"/>
+    </w:rPr>
+  </w:style>
 </w:styles>
 </file>
 

</xml_diff>